<commit_message>
Diagrama de requisitos modificado
</commit_message>
<xml_diff>
--- a/Cuestionario/1. Tipos de metodología de software.docx
+++ b/Cuestionario/1. Tipos de metodología de software.docx
@@ -1,6 +1,6 @@
 
 <file path=word/document.xml><?xml version="1.0" encoding="utf-8"?>
-<w:document xmlns:wpc="http://schemas.microsoft.com/office/word/2010/wordprocessingCanvas" xmlns:cx="http://schemas.microsoft.com/office/drawing/2014/chartex" xmlns:cx1="http://schemas.microsoft.com/office/drawing/2015/9/8/chartex" xmlns:cx2="http://schemas.microsoft.com/office/drawing/2015/10/21/chartex" xmlns:cx3="http://schemas.microsoft.com/office/drawing/2016/5/9/chartex" xmlns:cx4="http://schemas.microsoft.com/office/drawing/2016/5/10/chartex" xmlns:cx5="http://schemas.microsoft.com/office/drawing/2016/5/11/chartex" xmlns:cx6="http://schemas.microsoft.com/office/drawing/2016/5/12/chartex" xmlns:cx7="http://schemas.microsoft.com/office/drawing/2016/5/13/chartex" xmlns:cx8="http://schemas.microsoft.com/office/drawing/2016/5/14/chartex" xmlns:mc="http://schemas.openxmlformats.org/markup-compatibility/2006" xmlns:aink="http://schemas.microsoft.com/office/drawing/2016/ink" xmlns:am3d="http://schemas.microsoft.com/office/drawing/2017/model3d" xmlns:o="urn:schemas-microsoft-com:office:office" xmlns:r="http://schemas.openxmlformats.org/officeDocument/2006/relationships" xmlns:m="http://schemas.openxmlformats.org/officeDocument/2006/math" xmlns:v="urn:schemas-microsoft-com:vml" xmlns:wp14="http://schemas.microsoft.com/office/word/2010/wordprocessingDrawing" xmlns:wp="http://schemas.openxmlformats.org/drawingml/2006/wordprocessingDrawing" xmlns:w10="urn:schemas-microsoft-com:office:word" xmlns:w="http://schemas.openxmlformats.org/wordprocessingml/2006/main" xmlns:w14="http://schemas.microsoft.com/office/word/2010/wordml" xmlns:w15="http://schemas.microsoft.com/office/word/2012/wordml" xmlns:w16cex="http://schemas.microsoft.com/office/word/2018/wordml/cex" xmlns:w16cid="http://schemas.microsoft.com/office/word/2016/wordml/cid" xmlns:w16="http://schemas.microsoft.com/office/word/2018/wordml" xmlns:w16se="http://schemas.microsoft.com/office/word/2015/wordml/symex" xmlns:wpg="http://schemas.microsoft.com/office/word/2010/wordprocessingGroup" xmlns:wpi="http://schemas.microsoft.com/office/word/2010/wordprocessingInk" xmlns:wne="http://schemas.microsoft.com/office/word/2006/wordml" xmlns:wps="http://schemas.microsoft.com/office/word/2010/wordprocessingShape" mc:Ignorable="w14 w15 w16se w16cid w16 w16cex wp14">
+<w:document xmlns:wpc="http://schemas.microsoft.com/office/word/2010/wordprocessingCanvas" xmlns:cx="http://schemas.microsoft.com/office/drawing/2014/chartex" xmlns:cx1="http://schemas.microsoft.com/office/drawing/2015/9/8/chartex" xmlns:cx2="http://schemas.microsoft.com/office/drawing/2015/10/21/chartex" xmlns:cx3="http://schemas.microsoft.com/office/drawing/2016/5/9/chartex" xmlns:cx4="http://schemas.microsoft.com/office/drawing/2016/5/10/chartex" xmlns:cx5="http://schemas.microsoft.com/office/drawing/2016/5/11/chartex" xmlns:cx6="http://schemas.microsoft.com/office/drawing/2016/5/12/chartex" xmlns:cx7="http://schemas.microsoft.com/office/drawing/2016/5/13/chartex" xmlns:cx8="http://schemas.microsoft.com/office/drawing/2016/5/14/chartex" xmlns:mc="http://schemas.openxmlformats.org/markup-compatibility/2006" xmlns:aink="http://schemas.microsoft.com/office/drawing/2016/ink" xmlns:am3d="http://schemas.microsoft.com/office/drawing/2017/model3d" xmlns:o="urn:schemas-microsoft-com:office:office" xmlns:r="http://schemas.openxmlformats.org/officeDocument/2006/relationships" xmlns:m="http://schemas.openxmlformats.org/officeDocument/2006/math" xmlns:v="urn:schemas-microsoft-com:vml" xmlns:wp14="http://schemas.microsoft.com/office/word/2010/wordprocessingDrawing" xmlns:wp="http://schemas.openxmlformats.org/drawingml/2006/wordprocessingDrawing" xmlns:w10="urn:schemas-microsoft-com:office:word" xmlns:w="http://schemas.openxmlformats.org/wordprocessingml/2006/main" xmlns:w14="http://schemas.microsoft.com/office/word/2010/wordml" xmlns:w15="http://schemas.microsoft.com/office/word/2012/wordml" xmlns:w16cid="http://schemas.microsoft.com/office/word/2016/wordml/cid" xmlns:w16se="http://schemas.microsoft.com/office/word/2015/wordml/symex" xmlns:wpg="http://schemas.microsoft.com/office/word/2010/wordprocessingGroup" xmlns:wpi="http://schemas.microsoft.com/office/word/2010/wordprocessingInk" xmlns:wne="http://schemas.microsoft.com/office/word/2006/wordml" xmlns:wps="http://schemas.microsoft.com/office/word/2010/wordprocessingShape" mc:Ignorable="w14 w15 w16se w16cid wp14">
   <w:body>
     <w:p>
       <w:pPr>
@@ -86,25 +86,7 @@
           <w:color w:val="FFFFFF" w:themeColor="background1"/>
           <w:lang w:val="es-ES"/>
         </w:rPr>
-        <w:t>Consultar las metodologías más usadas actualmente en la industria del software.</w:t>
-      </w:r>
-      <w:r>
-        <w:rPr>
-          <w:b/>
-          <w:bCs/>
-          <w:color w:val="FFFFFF" w:themeColor="background1"/>
-          <w:lang w:val="es-ES"/>
-        </w:rPr>
-        <w:t xml:space="preserve"> </w:t>
-      </w:r>
-      <w:r>
-        <w:rPr>
-          <w:b/>
-          <w:bCs/>
-          <w:color w:val="FFFFFF" w:themeColor="background1"/>
-          <w:lang w:val="es-ES"/>
-        </w:rPr>
-        <w:t>Realizar un cuadro comparativo</w:t>
+        <w:t>Consultar las metodologías más usadas actualmente en la industria del software. Realizar un cuadro comparativo</w:t>
       </w:r>
     </w:p>
     <w:p>
@@ -118,8 +100,6 @@
           <w:lang w:val="es-ES"/>
         </w:rPr>
       </w:pPr>
-      <w:bookmarkStart w:id="0" w:name="_GoBack"/>
-      <w:bookmarkEnd w:id="0"/>
       <w:r>
         <w:rPr>
           <w:b/>
@@ -634,6 +614,12 @@
               </w:rPr>
               <w:t>Dar solución a los problemas que requieren una respuesta rápida en un ambiente flexible y con cambios constantes, haciendo caso omiso de la documentación rigurosa y los métodos formales</w:t>
             </w:r>
+            <w:r>
+              <w:rPr>
+                <w:rFonts w:ascii="Arial" w:hAnsi="Arial" w:cs="Arial"/>
+              </w:rPr>
+              <w:t>.</w:t>
+            </w:r>
           </w:p>
         </w:tc>
         <w:tc>
@@ -1012,6 +998,12 @@
               </w:rPr>
               <w:t>Especialmente preparados para cambios durante el proyecto</w:t>
             </w:r>
+            <w:r>
+              <w:rPr>
+                <w:rFonts w:ascii="Arial" w:hAnsi="Arial" w:cs="Arial"/>
+              </w:rPr>
+              <w:t>.</w:t>
+            </w:r>
           </w:p>
           <w:p>
             <w:pPr>
@@ -1035,6 +1027,12 @@
               </w:rPr>
               <w:t>Impuestas internamente por el equipo</w:t>
             </w:r>
+            <w:r>
+              <w:rPr>
+                <w:rFonts w:ascii="Arial" w:hAnsi="Arial" w:cs="Arial"/>
+              </w:rPr>
+              <w:t>.</w:t>
+            </w:r>
           </w:p>
           <w:p>
             <w:pPr>
@@ -1057,6 +1055,12 @@
                 <w:rFonts w:ascii="Arial" w:hAnsi="Arial" w:cs="Arial"/>
               </w:rPr>
               <w:t>El cliente es parte del equipo de desarrollo</w:t>
+            </w:r>
+            <w:r>
+              <w:rPr>
+                <w:rFonts w:ascii="Arial" w:hAnsi="Arial" w:cs="Arial"/>
+              </w:rPr>
+              <w:t>.</w:t>
             </w:r>
           </w:p>
           <w:p>
@@ -1110,6 +1114,12 @@
               </w:rPr>
               <w:t>Cierta resistencia a los cambios</w:t>
             </w:r>
+            <w:r>
+              <w:rPr>
+                <w:rFonts w:ascii="Arial" w:hAnsi="Arial" w:cs="Arial"/>
+              </w:rPr>
+              <w:t>.</w:t>
+            </w:r>
           </w:p>
           <w:p>
             <w:pPr>
@@ -1133,6 +1143,12 @@
               </w:rPr>
               <w:t>Impuestas externamente</w:t>
             </w:r>
+            <w:r>
+              <w:rPr>
+                <w:rFonts w:ascii="Arial" w:hAnsi="Arial" w:cs="Arial"/>
+              </w:rPr>
+              <w:t>.</w:t>
+            </w:r>
           </w:p>
           <w:p>
             <w:pPr>
@@ -1154,7 +1170,30 @@
               <w:rPr>
                 <w:rFonts w:ascii="Arial" w:hAnsi="Arial" w:cs="Arial"/>
               </w:rPr>
-              <w:t>Proceso mucho más controlado, con numerosas políticas</w:t>
+              <w:t>Proceso mucho más controlado, con numerosas políticas.</w:t>
+            </w:r>
+          </w:p>
+          <w:p>
+            <w:pPr>
+              <w:pStyle w:val="Prrafodelista"/>
+              <w:numPr>
+                <w:ilvl w:val="0"/>
+                <w:numId w:val="3"/>
+              </w:numPr>
+              <w:tabs>
+                <w:tab w:val="left" w:pos="8730"/>
+              </w:tabs>
+              <w:jc w:val="both"/>
+              <w:rPr>
+                <w:rFonts w:ascii="Arial" w:hAnsi="Arial" w:cs="Arial"/>
+                <w:lang w:val="es-ES"/>
+              </w:rPr>
+            </w:pPr>
+            <w:r>
+              <w:rPr>
+                <w:rFonts w:ascii="Arial" w:hAnsi="Arial" w:cs="Arial"/>
+              </w:rPr>
+              <w:t>Existe un contrato prefijado</w:t>
             </w:r>
             <w:r>
               <w:rPr>
@@ -1183,36 +1222,13 @@
               <w:rPr>
                 <w:rFonts w:ascii="Arial" w:hAnsi="Arial" w:cs="Arial"/>
               </w:rPr>
-              <w:t>Existe un contrato prefijado</w:t>
-            </w:r>
-          </w:p>
-          <w:p>
-            <w:pPr>
-              <w:pStyle w:val="Prrafodelista"/>
-              <w:numPr>
-                <w:ilvl w:val="0"/>
-                <w:numId w:val="3"/>
-              </w:numPr>
-              <w:tabs>
-                <w:tab w:val="left" w:pos="8730"/>
-              </w:tabs>
-              <w:jc w:val="both"/>
-              <w:rPr>
-                <w:rFonts w:ascii="Arial" w:hAnsi="Arial" w:cs="Arial"/>
-                <w:lang w:val="es-ES"/>
-              </w:rPr>
-            </w:pPr>
-            <w:r>
-              <w:rPr>
-                <w:rFonts w:ascii="Arial" w:hAnsi="Arial" w:cs="Arial"/>
-              </w:rPr>
-              <w:t>Documentación exhaustiv</w:t>
-            </w:r>
-            <w:r>
-              <w:rPr>
-                <w:rFonts w:ascii="Arial" w:hAnsi="Arial" w:cs="Arial"/>
-              </w:rPr>
-              <w:t>a</w:t>
+              <w:t>Documentación exhaustiva</w:t>
+            </w:r>
+            <w:r>
+              <w:rPr>
+                <w:rFonts w:ascii="Arial" w:hAnsi="Arial" w:cs="Arial"/>
+              </w:rPr>
+              <w:t>.</w:t>
             </w:r>
           </w:p>
         </w:tc>
@@ -1289,6 +1305,13 @@
               </w:rPr>
               <w:t>erificación de modelos</w:t>
             </w:r>
+            <w:r>
+              <w:rPr>
+                <w:rFonts w:ascii="Arial" w:hAnsi="Arial" w:cs="Arial"/>
+                <w:lang w:val="es-ES"/>
+              </w:rPr>
+              <w:t>.</w:t>
+            </w:r>
           </w:p>
           <w:p>
             <w:pPr>
@@ -1320,6 +1343,13 @@
               </w:rPr>
               <w:t>rueba de teoremas</w:t>
             </w:r>
+            <w:r>
+              <w:rPr>
+                <w:rFonts w:ascii="Arial" w:hAnsi="Arial" w:cs="Arial"/>
+                <w:lang w:val="es-ES"/>
+              </w:rPr>
+              <w:t>.</w:t>
+            </w:r>
           </w:p>
           <w:p>
             <w:pPr>
@@ -1358,6 +1388,15 @@
               </w:rPr>
               <w:t>ispone de una descripción clara y no ambigua</w:t>
             </w:r>
+            <w:r>
+              <w:rPr>
+                <w:rFonts w:ascii="Arial" w:hAnsi="Arial" w:cs="Arial"/>
+                <w:lang w:val="es-ES"/>
+              </w:rPr>
+              <w:t>.</w:t>
+            </w:r>
+            <w:bookmarkStart w:id="0" w:name="_GoBack"/>
+            <w:bookmarkEnd w:id="0"/>
           </w:p>
         </w:tc>
         <w:tc>
@@ -1547,14 +1586,7 @@
                 <w:rFonts w:ascii="Arial" w:hAnsi="Arial" w:cs="Arial"/>
                 <w:lang w:val="es-ES"/>
               </w:rPr>
-              <w:t xml:space="preserve">Lenguaje de </w:t>
-            </w:r>
-            <w:r>
-              <w:rPr>
-                <w:rFonts w:ascii="Arial" w:hAnsi="Arial" w:cs="Arial"/>
-                <w:lang w:val="es-ES"/>
-              </w:rPr>
-              <w:t xml:space="preserve">modelado </w:t>
+              <w:t xml:space="preserve">Lenguaje de modelado </w:t>
             </w:r>
             <w:r>
               <w:rPr>
@@ -2221,7 +2253,7 @@
 </file>
 
 <file path=word/numbering.xml><?xml version="1.0" encoding="utf-8"?>
-<w:numbering xmlns:wpc="http://schemas.microsoft.com/office/word/2010/wordprocessingCanvas" xmlns:cx="http://schemas.microsoft.com/office/drawing/2014/chartex" xmlns:cx1="http://schemas.microsoft.com/office/drawing/2015/9/8/chartex" xmlns:cx2="http://schemas.microsoft.com/office/drawing/2015/10/21/chartex" xmlns:cx3="http://schemas.microsoft.com/office/drawing/2016/5/9/chartex" xmlns:cx4="http://schemas.microsoft.com/office/drawing/2016/5/10/chartex" xmlns:cx5="http://schemas.microsoft.com/office/drawing/2016/5/11/chartex" xmlns:cx6="http://schemas.microsoft.com/office/drawing/2016/5/12/chartex" xmlns:cx7="http://schemas.microsoft.com/office/drawing/2016/5/13/chartex" xmlns:cx8="http://schemas.microsoft.com/office/drawing/2016/5/14/chartex" xmlns:mc="http://schemas.openxmlformats.org/markup-compatibility/2006" xmlns:aink="http://schemas.microsoft.com/office/drawing/2016/ink" xmlns:am3d="http://schemas.microsoft.com/office/drawing/2017/model3d" xmlns:o="urn:schemas-microsoft-com:office:office" xmlns:r="http://schemas.openxmlformats.org/officeDocument/2006/relationships" xmlns:m="http://schemas.openxmlformats.org/officeDocument/2006/math" xmlns:v="urn:schemas-microsoft-com:vml" xmlns:wp14="http://schemas.microsoft.com/office/word/2010/wordprocessingDrawing" xmlns:wp="http://schemas.openxmlformats.org/drawingml/2006/wordprocessingDrawing" xmlns:w10="urn:schemas-microsoft-com:office:word" xmlns:w="http://schemas.openxmlformats.org/wordprocessingml/2006/main" xmlns:w14="http://schemas.microsoft.com/office/word/2010/wordml" xmlns:w15="http://schemas.microsoft.com/office/word/2012/wordml" xmlns:w16cex="http://schemas.microsoft.com/office/word/2018/wordml/cex" xmlns:w16cid="http://schemas.microsoft.com/office/word/2016/wordml/cid" xmlns:w16="http://schemas.microsoft.com/office/word/2018/wordml" xmlns:w16se="http://schemas.microsoft.com/office/word/2015/wordml/symex" xmlns:wpg="http://schemas.microsoft.com/office/word/2010/wordprocessingGroup" xmlns:wpi="http://schemas.microsoft.com/office/word/2010/wordprocessingInk" xmlns:wne="http://schemas.microsoft.com/office/word/2006/wordml" xmlns:wps="http://schemas.microsoft.com/office/word/2010/wordprocessingShape" mc:Ignorable="w14 w15 w16se w16cid w16 w16cex wp14">
+<w:numbering xmlns:wpc="http://schemas.microsoft.com/office/word/2010/wordprocessingCanvas" xmlns:cx="http://schemas.microsoft.com/office/drawing/2014/chartex" xmlns:cx1="http://schemas.microsoft.com/office/drawing/2015/9/8/chartex" xmlns:cx2="http://schemas.microsoft.com/office/drawing/2015/10/21/chartex" xmlns:cx3="http://schemas.microsoft.com/office/drawing/2016/5/9/chartex" xmlns:cx4="http://schemas.microsoft.com/office/drawing/2016/5/10/chartex" xmlns:cx5="http://schemas.microsoft.com/office/drawing/2016/5/11/chartex" xmlns:cx6="http://schemas.microsoft.com/office/drawing/2016/5/12/chartex" xmlns:cx7="http://schemas.microsoft.com/office/drawing/2016/5/13/chartex" xmlns:cx8="http://schemas.microsoft.com/office/drawing/2016/5/14/chartex" xmlns:mc="http://schemas.openxmlformats.org/markup-compatibility/2006" xmlns:aink="http://schemas.microsoft.com/office/drawing/2016/ink" xmlns:am3d="http://schemas.microsoft.com/office/drawing/2017/model3d" xmlns:o="urn:schemas-microsoft-com:office:office" xmlns:r="http://schemas.openxmlformats.org/officeDocument/2006/relationships" xmlns:m="http://schemas.openxmlformats.org/officeDocument/2006/math" xmlns:v="urn:schemas-microsoft-com:vml" xmlns:wp14="http://schemas.microsoft.com/office/word/2010/wordprocessingDrawing" xmlns:wp="http://schemas.openxmlformats.org/drawingml/2006/wordprocessingDrawing" xmlns:w10="urn:schemas-microsoft-com:office:word" xmlns:w="http://schemas.openxmlformats.org/wordprocessingml/2006/main" xmlns:w14="http://schemas.microsoft.com/office/word/2010/wordml" xmlns:w15="http://schemas.microsoft.com/office/word/2012/wordml" xmlns:w16cid="http://schemas.microsoft.com/office/word/2016/wordml/cid" xmlns:w16se="http://schemas.microsoft.com/office/word/2015/wordml/symex" xmlns:wpg="http://schemas.microsoft.com/office/word/2010/wordprocessingGroup" xmlns:wpi="http://schemas.microsoft.com/office/word/2010/wordprocessingInk" xmlns:wne="http://schemas.microsoft.com/office/word/2006/wordml" xmlns:wps="http://schemas.microsoft.com/office/word/2010/wordprocessingShape" mc:Ignorable="w14 w15 w16se w16cid wp14">
   <w:abstractNum w:abstractNumId="0" w15:restartNumberingAfterBreak="0">
     <w:nsid w:val="40F008D5"/>
     <w:multiLevelType w:val="hybridMultilevel"/>
@@ -2666,7 +2698,7 @@
 </file>
 
 <file path=word/styles.xml><?xml version="1.0" encoding="utf-8"?>
-<w:styles xmlns:mc="http://schemas.openxmlformats.org/markup-compatibility/2006" xmlns:r="http://schemas.openxmlformats.org/officeDocument/2006/relationships" xmlns:w="http://schemas.openxmlformats.org/wordprocessingml/2006/main" xmlns:w14="http://schemas.microsoft.com/office/word/2010/wordml" xmlns:w15="http://schemas.microsoft.com/office/word/2012/wordml" xmlns:w16cex="http://schemas.microsoft.com/office/word/2018/wordml/cex" xmlns:w16cid="http://schemas.microsoft.com/office/word/2016/wordml/cid" xmlns:w16="http://schemas.microsoft.com/office/word/2018/wordml" xmlns:w16se="http://schemas.microsoft.com/office/word/2015/wordml/symex" mc:Ignorable="w14 w15 w16se w16cid w16 w16cex">
+<w:styles xmlns:mc="http://schemas.openxmlformats.org/markup-compatibility/2006" xmlns:r="http://schemas.openxmlformats.org/officeDocument/2006/relationships" xmlns:w="http://schemas.openxmlformats.org/wordprocessingml/2006/main" xmlns:w14="http://schemas.microsoft.com/office/word/2010/wordml" xmlns:w15="http://schemas.microsoft.com/office/word/2012/wordml" xmlns:w16cid="http://schemas.microsoft.com/office/word/2016/wordml/cid" xmlns:w16se="http://schemas.microsoft.com/office/word/2015/wordml/symex" mc:Ignorable="w14 w15 w16se w16cid">
   <w:docDefaults>
     <w:rPrDefault>
       <w:rPr>
@@ -2682,7 +2714,7 @@
       </w:pPr>
     </w:pPrDefault>
   </w:docDefaults>
-  <w:latentStyles w:defLockedState="0" w:defUIPriority="99" w:defSemiHidden="0" w:defUnhideWhenUsed="0" w:defQFormat="0" w:count="376">
+  <w:latentStyles w:defLockedState="0" w:defUIPriority="99" w:defSemiHidden="0" w:defUnhideWhenUsed="0" w:defQFormat="0" w:count="375">
     <w:lsdException w:name="Normal" w:uiPriority="0" w:qFormat="1"/>
     <w:lsdException w:name="heading 1" w:uiPriority="9" w:qFormat="1"/>
     <w:lsdException w:name="heading 2" w:semiHidden="1" w:uiPriority="9" w:unhideWhenUsed="1" w:qFormat="1"/>
@@ -3058,7 +3090,6 @@
     <w:lsdException w:name="Smart Hyperlink" w:semiHidden="1" w:unhideWhenUsed="1"/>
     <w:lsdException w:name="Hashtag" w:semiHidden="1" w:unhideWhenUsed="1"/>
     <w:lsdException w:name="Unresolved Mention" w:semiHidden="1" w:unhideWhenUsed="1"/>
-    <w:lsdException w:name="Smart Link" w:semiHidden="1" w:unhideWhenUsed="1"/>
   </w:latentStyles>
   <w:style w:type="paragraph" w:default="1" w:styleId="Normal">
     <w:name w:val="Normal"/>
@@ -3067,6 +3098,7 @@
   <w:style w:type="character" w:default="1" w:styleId="Fuentedeprrafopredeter">
     <w:name w:val="Default Paragraph Font"/>
     <w:uiPriority w:val="1"/>
+    <w:semiHidden/>
     <w:unhideWhenUsed/>
   </w:style>
   <w:style w:type="table" w:default="1" w:styleId="Tablanormal">
@@ -3423,7 +3455,7 @@
 </file>
 
 <file path=customXml/itemProps1.xml><?xml version="1.0" encoding="utf-8"?>
-<ds:datastoreItem xmlns:ds="http://schemas.openxmlformats.org/officeDocument/2006/customXml" ds:itemID="{7D42017E-692D-4B39-9C9B-690FED71C6DE}">
+<ds:datastoreItem xmlns:ds="http://schemas.openxmlformats.org/officeDocument/2006/customXml" ds:itemID="{DA236067-636E-418C-98EF-C1D0A03F4347}">
   <ds:schemaRefs>
     <ds:schemaRef ds:uri="http://schemas.openxmlformats.org/officeDocument/2006/bibliography"/>
   </ds:schemaRefs>

</xml_diff>

<commit_message>
Update 1. Tipos de metodología de software.docx
</commit_message>
<xml_diff>
--- a/Cuestionario/1. Tipos de metodología de software.docx
+++ b/Cuestionario/1. Tipos de metodología de software.docx
@@ -638,13 +638,25 @@
               </w:rPr>
               <w:t>a</w:t>
             </w:r>
+            <w:r>
+              <w:rPr>
+                <w:rFonts w:ascii="Arial" w:hAnsi="Arial" w:cs="Arial"/>
+              </w:rPr>
+              <w:t xml:space="preserve">r solución a los problemas que requieren una respuesta rápida en un ambiente flexible </w:t>
+            </w:r>
+            <w:r>
+              <w:rPr>
+                <w:rFonts w:ascii="Arial" w:hAnsi="Arial" w:cs="Arial"/>
+              </w:rPr>
+              <w:t>y</w:t>
+            </w:r>
             <w:bookmarkStart w:id="0" w:name="_GoBack"/>
             <w:bookmarkEnd w:id="0"/>
             <w:r>
               <w:rPr>
                 <w:rFonts w:ascii="Arial" w:hAnsi="Arial" w:cs="Arial"/>
               </w:rPr>
-              <w:t>r solución a los problemas que requieren una respuesta rápida en un ambiente flexible y con cambios constantes, haciendo caso omiso de la documentación rigurosa y los métodos formal</w:t>
+              <w:t xml:space="preserve"> con cambios constantes, haciendo caso omiso de la documentación rigurosa y los métodos formal</w:t>
             </w:r>
             <w:r>
               <w:rPr>
@@ -3520,7 +3532,7 @@
 </file>
 
 <file path=customXml/itemProps1.xml><?xml version="1.0" encoding="utf-8"?>
-<ds:datastoreItem xmlns:ds="http://schemas.openxmlformats.org/officeDocument/2006/customXml" ds:itemID="{A5E3B8BE-4B42-445E-A6EE-1247C71B8109}">
+<ds:datastoreItem xmlns:ds="http://schemas.openxmlformats.org/officeDocument/2006/customXml" ds:itemID="{F918DDE2-268F-4CA8-BD0A-389FD375470C}">
   <ds:schemaRefs>
     <ds:schemaRef ds:uri="http://schemas.openxmlformats.org/officeDocument/2006/bibliography"/>
   </ds:schemaRefs>

</xml_diff>